<commit_message>
Deleting DOCX open file
</commit_message>
<xml_diff>
--- a/Appendix - Python Assignment .docx
+++ b/Appendix - Python Assignment .docx
@@ -804,16 +804,14 @@
         <w:lastRenderedPageBreak/>
         <w:t xml:space="preserve">This was for sharing my work with the rest of my group, the commits were taking </w:t>
       </w:r>
-      <w:proofErr w:type="gramStart"/>
-      <w:r>
-        <w:rPr>
-          <w:rFonts w:ascii="Inter" w:hAnsi="Inter"/>
-          <w:bCs/>
-          <w:lang w:val="en-US"/>
-        </w:rPr>
-        <w:t>ages</w:t>
-      </w:r>
-      <w:proofErr w:type="gramEnd"/>
+      <w:r>
+        <w:rPr>
+          <w:rFonts w:ascii="Inter" w:hAnsi="Inter"/>
+          <w:bCs/>
+          <w:lang w:val="en-US"/>
+        </w:rPr>
+        <w:t>ages,</w:t>
+      </w:r>
       <w:r>
         <w:rPr>
           <w:rFonts w:ascii="Inter" w:hAnsi="Inter"/>
@@ -1416,8 +1414,18 @@
           <w:bCs/>
           <w:lang w:val="en-US"/>
         </w:rPr>
-        <w:t>I used this to understand the plot that Chat GPT made for me, and for understanding some of the customization that is available</w:t>
-      </w:r>
+        <w:t xml:space="preserve">I used this to understand the plot that Chat GPT made for me, and for understanding some of the customization that is </w:t>
+      </w:r>
+      <w:proofErr w:type="gramStart"/>
+      <w:r>
+        <w:rPr>
+          <w:rFonts w:ascii="Inter" w:hAnsi="Inter"/>
+          <w:bCs/>
+          <w:lang w:val="en-US"/>
+        </w:rPr>
+        <w:t>available</w:t>
+      </w:r>
+      <w:proofErr w:type="gramEnd"/>
     </w:p>
     <w:p>
       <w:pPr>

</xml_diff>